<commit_message>
add displayduration + new icons
</commit_message>
<xml_diff>
--- a/doc/LogoNameList.docx
+++ b/doc/LogoNameList.docx
@@ -6984,6 +6984,306 @@
             </a:graphic>
           </wp:inline>
         </w:drawing>
+      </w:r>
+    </w:p>
+    <w:p>
+      <w:pPr>
+        <w:spacing w:after="0" w:line="240" w:lineRule="auto"/>
+        <w:rPr>
+          <w:lang w:val="en-US"/>
+        </w:rPr>
+      </w:pPr>
+      <w:r>
+        <w:rPr>
+          <w:lang w:val="en-US"/>
+        </w:rPr>
+        <w:t xml:space="preserve">       </w:t>
+      </w:r>
+      <w:proofErr w:type="spellStart"/>
+      <w:r>
+        <w:rPr>
+          <w:lang w:val="en-US"/>
+        </w:rPr>
+        <w:t>Camext</w:t>
+      </w:r>
+      <w:proofErr w:type="spellEnd"/>
+      <w:r>
+        <w:rPr>
+          <w:lang w:val="en-US"/>
+        </w:rPr>
+        <w:tab/>
+        <w:t xml:space="preserve">     </w:t>
+      </w:r>
+      <w:proofErr w:type="spellStart"/>
+      <w:r>
+        <w:rPr>
+          <w:lang w:val="en-US"/>
+        </w:rPr>
+        <w:t>echob</w:t>
+      </w:r>
+      <w:proofErr w:type="spellEnd"/>
+      <w:r>
+        <w:rPr>
+          <w:lang w:val="en-US"/>
+        </w:rPr>
+        <w:tab/>
+      </w:r>
+      <w:proofErr w:type="spellStart"/>
+      <w:r>
+        <w:rPr>
+          <w:lang w:val="en-US"/>
+        </w:rPr>
+        <w:t>echodot</w:t>
+      </w:r>
+      <w:proofErr w:type="spellEnd"/>
+      <w:r>
+        <w:rPr>
+          <w:lang w:val="en-US"/>
+        </w:rPr>
+        <w:tab/>
+      </w:r>
+      <w:proofErr w:type="spellStart"/>
+      <w:r>
+        <w:rPr>
+          <w:lang w:val="en-US"/>
+        </w:rPr>
+        <w:t>echog</w:t>
+      </w:r>
+      <w:proofErr w:type="spellEnd"/>
+      <w:r>
+        <w:rPr>
+          <w:lang w:val="en-US"/>
+        </w:rPr>
+        <w:tab/>
+        <w:t xml:space="preserve">      </w:t>
+      </w:r>
+      <w:proofErr w:type="spellStart"/>
+      <w:r>
+        <w:rPr>
+          <w:lang w:val="en-US"/>
+        </w:rPr>
+        <w:t>echospotb</w:t>
+      </w:r>
+      <w:proofErr w:type="spellEnd"/>
+      <w:r>
+        <w:rPr>
+          <w:lang w:val="en-US"/>
+        </w:rPr>
+        <w:tab/>
+      </w:r>
+      <w:r>
+        <w:rPr>
+          <w:lang w:val="en-US"/>
+        </w:rPr>
+        <w:t xml:space="preserve">    </w:t>
+      </w:r>
+      <w:proofErr w:type="spellStart"/>
+      <w:r>
+        <w:rPr>
+          <w:lang w:val="en-US"/>
+        </w:rPr>
+        <w:t>echospotw</w:t>
+      </w:r>
+      <w:proofErr w:type="spellEnd"/>
+      <w:r>
+        <w:rPr>
+          <w:lang w:val="en-US"/>
+        </w:rPr>
+        <w:tab/>
+        <w:t xml:space="preserve">    </w:t>
+      </w:r>
+      <w:proofErr w:type="spellStart"/>
+      <w:r>
+        <w:rPr>
+          <w:lang w:val="en-US"/>
+        </w:rPr>
+        <w:t>echow</w:t>
+      </w:r>
+      <w:proofErr w:type="spellEnd"/>
+      <w:r>
+        <w:rPr>
+          <w:lang w:val="en-US"/>
+        </w:rPr>
+        <w:tab/>
+      </w:r>
+      <w:proofErr w:type="spellStart"/>
+      <w:r>
+        <w:rPr>
+          <w:lang w:val="en-US"/>
+        </w:rPr>
+        <w:t>routeur</w:t>
+      </w:r>
+      <w:proofErr w:type="spellEnd"/>
+      <w:r>
+        <w:rPr>
+          <w:lang w:val="en-US"/>
+        </w:rPr>
+        <w:t xml:space="preserve">          routeur2</w:t>
+      </w:r>
+      <w:r>
+        <w:rPr>
+          <w:lang w:val="en-US"/>
+        </w:rPr>
+        <w:tab/>
+        <w:t xml:space="preserve">      routeur3</w:t>
+      </w:r>
+      <w:r>
+        <w:rPr>
+          <w:lang w:val="en-US"/>
+        </w:rPr>
+        <w:tab/>
+        <w:t xml:space="preserve">      cam1</w:t>
+      </w:r>
+      <w:r>
+        <w:rPr>
+          <w:lang w:val="en-US"/>
+        </w:rPr>
+        <w:tab/>
+        <w:t xml:space="preserve">    cam2</w:t>
+      </w:r>
+      <w:r>
+        <w:rPr>
+          <w:lang w:val="en-US"/>
+        </w:rPr>
+        <w:tab/>
+      </w:r>
+      <w:r>
+        <w:rPr>
+          <w:lang w:val="en-US"/>
+        </w:rPr>
+        <w:tab/>
+        <w:t>cam3</w:t>
+      </w:r>
+      <w:r>
+        <w:rPr>
+          <w:lang w:val="en-US"/>
+        </w:rPr>
+        <w:tab/>
+        <w:t xml:space="preserve">            cam4</w:t>
+      </w:r>
+    </w:p>
+    <w:p>
+      <w:pPr>
+        <w:rPr>
+          <w:lang w:val="en-US"/>
+        </w:rPr>
+      </w:pPr>
+      <w:r>
+        <w:pict>
+          <v:shapetype id="_x0000_t75" coordsize="21600,21600" o:spt="75" o:preferrelative="t" path="m@4@5l@4@11@9@11@9@5xe" filled="f" stroked="f">
+            <v:stroke joinstyle="miter"/>
+            <v:formulas>
+              <v:f eqn="if lineDrawn pixelLineWidth 0"/>
+              <v:f eqn="sum @0 1 0"/>
+              <v:f eqn="sum 0 0 @1"/>
+              <v:f eqn="prod @2 1 2"/>
+              <v:f eqn="prod @3 21600 pixelWidth"/>
+              <v:f eqn="prod @3 21600 pixelHeight"/>
+              <v:f eqn="sum @0 0 1"/>
+              <v:f eqn="prod @6 1 2"/>
+              <v:f eqn="prod @7 21600 pixelWidth"/>
+              <v:f eqn="sum @8 21600 0"/>
+              <v:f eqn="prod @7 21600 pixelHeight"/>
+              <v:f eqn="sum @10 21600 0"/>
+            </v:formulas>
+            <v:path o:extrusionok="f" gradientshapeok="t" o:connecttype="rect"/>
+            <o:lock v:ext="edit" aspectratio="t"/>
+          </v:shapetype>
+          <v:shape id="_x0000_i1029" type="#_x0000_t75" style="width:64.5pt;height:64.5pt">
+            <v:imagedata r:id="rId132" o:title="camext_on"/>
+          </v:shape>
+        </w:pict>
+      </w:r>
+      <w:r>
+        <w:pict>
+          <v:shape id="_x0000_i1030" type="#_x0000_t75" style="width:64.5pt;height:64.5pt">
+            <v:imagedata r:id="rId133" o:title="echob_on"/>
+          </v:shape>
+        </w:pict>
+      </w:r>
+      <w:r>
+        <w:pict>
+          <v:shape id="_x0000_i1031" type="#_x0000_t75" style="width:63pt;height:63pt">
+            <v:imagedata r:id="rId134" o:title="echodot_on"/>
+          </v:shape>
+        </w:pict>
+      </w:r>
+      <w:r>
+        <w:pict>
+          <v:shape id="_x0000_i1032" type="#_x0000_t75" style="width:62.25pt;height:62.25pt">
+            <v:imagedata r:id="rId135" o:title="echog_on"/>
+          </v:shape>
+        </w:pict>
+      </w:r>
+      <w:r>
+        <w:pict>
+          <v:shape id="_x0000_i1033" type="#_x0000_t75" style="width:63.75pt;height:63.75pt">
+            <v:imagedata r:id="rId136" o:title="echospotb_on"/>
+          </v:shape>
+        </w:pict>
+      </w:r>
+      <w:r>
+        <w:pict>
+          <v:shape id="_x0000_i1034" type="#_x0000_t75" style="width:63pt;height:63pt">
+            <v:imagedata r:id="rId137" o:title="echospotw_on"/>
+          </v:shape>
+        </w:pict>
+      </w:r>
+      <w:r>
+        <w:pict>
+          <v:shape id="_x0000_i1035" type="#_x0000_t75" style="width:64.5pt;height:64.5pt">
+            <v:imagedata r:id="rId138" o:title="echow_on"/>
+          </v:shape>
+        </w:pict>
+      </w:r>
+      <w:r>
+        <w:pict>
+          <v:shape id="_x0000_i1036" type="#_x0000_t75" style="width:63pt;height:63pt">
+            <v:imagedata r:id="rId139" o:title="routeur_on"/>
+          </v:shape>
+        </w:pict>
+      </w:r>
+      <w:r>
+        <w:pict>
+          <v:shape id="_x0000_i1037" type="#_x0000_t75" style="width:61.5pt;height:61.5pt">
+            <v:imagedata r:id="rId140" o:title="routeur2_on"/>
+          </v:shape>
+        </w:pict>
+      </w:r>
+      <w:r>
+        <w:pict>
+          <v:shape id="_x0000_i1038" type="#_x0000_t75" style="width:61.5pt;height:61.5pt">
+            <v:imagedata r:id="rId141" o:title="routeur3_on"/>
+          </v:shape>
+        </w:pict>
+      </w:r>
+      <w:r>
+        <w:pict>
+          <v:shape id="_x0000_i1028" type="#_x0000_t75" style="width:63pt;height:63pt">
+            <v:imagedata r:id="rId142" o:title="cam1_on"/>
+          </v:shape>
+        </w:pict>
+      </w:r>
+      <w:r>
+        <w:pict>
+          <v:shape id="_x0000_i1025" type="#_x0000_t75" style="width:63pt;height:63pt">
+            <v:imagedata r:id="rId143" o:title="cam2_on"/>
+          </v:shape>
+        </w:pict>
+      </w:r>
+      <w:r>
+        <w:pict>
+          <v:shape id="_x0000_i1026" type="#_x0000_t75" style="width:61.5pt;height:61.5pt">
+            <v:imagedata r:id="rId144" o:title="cam3_on"/>
+          </v:shape>
+        </w:pict>
+      </w:r>
+      <w:r>
+        <w:pict>
+          <v:shape id="_x0000_i1027" type="#_x0000_t75" style="width:61.5pt;height:61.5pt">
+            <v:imagedata r:id="rId145" o:title="cam4_on"/>
+          </v:shape>
+        </w:pict>
       </w:r>
     </w:p>
     <w:sectPr>

</xml_diff>